<commit_message>
Fixed UsedTools table of contents font
</commit_message>
<xml_diff>
--- a/Documentation (Serbian)/Used Tools/Amenic - Korisceni alati.docx
+++ b/Documentation (Serbian)/Used Tools/Amenic - Korisceni alati.docx
@@ -299,7 +299,18 @@
                                 <w:szCs w:val="52"/>
                                 <w:lang w:val="sr-Cyrl-RS"/>
                               </w:rPr>
-                              <w:t>Коришћени алати</w:t>
+                              <w:t xml:space="preserve">Коришћени </w:t>
+                            </w:r>
+                            <w:r>
+                              <w:rPr>
+                                <w:rFonts w:ascii="Times New Roman" w:hAnsi="Times New Roman" w:cs="Times New Roman"/>
+                                <w:b/>
+                                <w:bCs/>
+                                <w:sz w:val="52"/>
+                                <w:szCs w:val="52"/>
+                                <w:lang w:val="sr-Cyrl-RS"/>
+                              </w:rPr>
+                              <w:t>алати</w:t>
                             </w:r>
                           </w:p>
                         </w:txbxContent>
@@ -345,7 +356,18 @@
                           <w:szCs w:val="52"/>
                           <w:lang w:val="sr-Cyrl-RS"/>
                         </w:rPr>
-                        <w:t>Коришћени алати</w:t>
+                        <w:t xml:space="preserve">Коришћени </w:t>
+                      </w:r>
+                      <w:r>
+                        <w:rPr>
+                          <w:rFonts w:ascii="Times New Roman" w:hAnsi="Times New Roman" w:cs="Times New Roman"/>
+                          <w:b/>
+                          <w:bCs/>
+                          <w:sz w:val="52"/>
+                          <w:szCs w:val="52"/>
+                          <w:lang w:val="sr-Cyrl-RS"/>
+                        </w:rPr>
+                        <w:t>алати</w:t>
                       </w:r>
                     </w:p>
                   </w:txbxContent>
@@ -358,6 +380,7 @@
       </w:r>
       <w:r>
         <w:rPr>
+          <w:rFonts w:ascii="Times New Roman" w:hAnsi="Times New Roman" w:cs="Times New Roman"/>
           <w:noProof/>
         </w:rPr>
         <w:drawing>
@@ -418,6 +441,7 @@
       </w:r>
       <w:r>
         <w:rPr>
+          <w:rFonts w:ascii="Times New Roman" w:hAnsi="Times New Roman" w:cs="Times New Roman"/>
           <w:noProof/>
         </w:rPr>
         <w:drawing>
@@ -549,7 +573,16 @@
                                 <w:szCs w:val="28"/>
                                 <w:lang w:val="sr-Cyrl-RS"/>
                               </w:rPr>
-                              <w:t>Андрија Колић (2017/130)</w:t>
+                              <w:t xml:space="preserve">Андрија </w:t>
+                            </w:r>
+                            <w:r>
+                              <w:rPr>
+                                <w:rFonts w:ascii="Times New Roman" w:hAnsi="Times New Roman" w:cs="Times New Roman"/>
+                                <w:sz w:val="28"/>
+                                <w:szCs w:val="28"/>
+                                <w:lang w:val="sr-Cyrl-RS"/>
+                              </w:rPr>
+                              <w:t>Колић (2017/130)</w:t>
                             </w:r>
                             <w:r>
                               <w:rPr>
@@ -619,7 +652,16 @@
                           <w:szCs w:val="28"/>
                           <w:lang w:val="sr-Cyrl-RS"/>
                         </w:rPr>
-                        <w:t>Андрија Колић (2017/130)</w:t>
+                        <w:t xml:space="preserve">Андрија </w:t>
+                      </w:r>
+                      <w:r>
+                        <w:rPr>
+                          <w:rFonts w:ascii="Times New Roman" w:hAnsi="Times New Roman" w:cs="Times New Roman"/>
+                          <w:sz w:val="28"/>
+                          <w:szCs w:val="28"/>
+                          <w:lang w:val="sr-Cyrl-RS"/>
+                        </w:rPr>
+                        <w:t>Колић (2017/130)</w:t>
                       </w:r>
                       <w:r>
                         <w:rPr>
@@ -726,7 +768,16 @@
                                 <w:szCs w:val="28"/>
                                 <w:lang w:val="sr-Cyrl-RS"/>
                               </w:rPr>
-                              <w:t>Београд, 2020.</w:t>
+                              <w:t xml:space="preserve">Београд, </w:t>
+                            </w:r>
+                            <w:r>
+                              <w:rPr>
+                                <w:rFonts w:ascii="Times New Roman" w:hAnsi="Times New Roman" w:cs="Times New Roman"/>
+                                <w:sz w:val="28"/>
+                                <w:szCs w:val="28"/>
+                                <w:lang w:val="sr-Cyrl-RS"/>
+                              </w:rPr>
+                              <w:t>2020.</w:t>
                             </w:r>
                           </w:p>
                           <w:p>
@@ -776,7 +827,16 @@
                           <w:szCs w:val="28"/>
                           <w:lang w:val="sr-Cyrl-RS"/>
                         </w:rPr>
-                        <w:t>Београд, 2020.</w:t>
+                        <w:t xml:space="preserve">Београд, </w:t>
+                      </w:r>
+                      <w:r>
+                        <w:rPr>
+                          <w:rFonts w:ascii="Times New Roman" w:hAnsi="Times New Roman" w:cs="Times New Roman"/>
+                          <w:sz w:val="28"/>
+                          <w:szCs w:val="28"/>
+                          <w:lang w:val="sr-Cyrl-RS"/>
+                        </w:rPr>
+                        <w:t>2020.</w:t>
                       </w:r>
                     </w:p>
                     <w:p>
@@ -797,6 +857,9 @@
         </mc:AlternateContent>
       </w:r>
       <w:r>
+        <w:rPr>
+          <w:rFonts w:ascii="Times New Roman" w:hAnsi="Times New Roman" w:cs="Times New Roman"/>
+        </w:rPr>
         <w:br w:type="page"/>
       </w:r>
     </w:p>
@@ -885,14 +948,34 @@
                 <w:szCs w:val="24"/>
               </w:rPr>
             </w:pPr>
+            <w:proofErr w:type="spellStart"/>
             <w:r>
               <w:rPr>
                 <w:rFonts w:ascii="Times New Roman" w:eastAsia="Times New Roman" w:hAnsi="Times New Roman" w:cs="Times New Roman"/>
                 <w:sz w:val="24"/>
                 <w:szCs w:val="24"/>
               </w:rPr>
-              <w:t>Број верзије</w:t>
-            </w:r>
+              <w:t>Број</w:t>
+            </w:r>
+            <w:proofErr w:type="spellEnd"/>
+            <w:r>
+              <w:rPr>
+                <w:rFonts w:ascii="Times New Roman" w:eastAsia="Times New Roman" w:hAnsi="Times New Roman" w:cs="Times New Roman"/>
+                <w:sz w:val="24"/>
+                <w:szCs w:val="24"/>
+              </w:rPr>
+              <w:t xml:space="preserve"> </w:t>
+            </w:r>
+            <w:proofErr w:type="spellStart"/>
+            <w:r>
+              <w:rPr>
+                <w:rFonts w:ascii="Times New Roman" w:eastAsia="Times New Roman" w:hAnsi="Times New Roman" w:cs="Times New Roman"/>
+                <w:sz w:val="24"/>
+                <w:szCs w:val="24"/>
+              </w:rPr>
+              <w:t>верзије</w:t>
+            </w:r>
+            <w:proofErr w:type="spellEnd"/>
           </w:p>
         </w:tc>
         <w:tc>
@@ -924,14 +1007,34 @@
                 <w:szCs w:val="24"/>
               </w:rPr>
             </w:pPr>
+            <w:proofErr w:type="spellStart"/>
             <w:r>
               <w:rPr>
                 <w:rFonts w:ascii="Times New Roman" w:eastAsia="Times New Roman" w:hAnsi="Times New Roman" w:cs="Times New Roman"/>
                 <w:sz w:val="24"/>
                 <w:szCs w:val="24"/>
               </w:rPr>
-              <w:t>Опис измене</w:t>
-            </w:r>
+              <w:t>Опис</w:t>
+            </w:r>
+            <w:proofErr w:type="spellEnd"/>
+            <w:r>
+              <w:rPr>
+                <w:rFonts w:ascii="Times New Roman" w:eastAsia="Times New Roman" w:hAnsi="Times New Roman" w:cs="Times New Roman"/>
+                <w:sz w:val="24"/>
+                <w:szCs w:val="24"/>
+              </w:rPr>
+              <w:t xml:space="preserve"> </w:t>
+            </w:r>
+            <w:proofErr w:type="spellStart"/>
+            <w:r>
+              <w:rPr>
+                <w:rFonts w:ascii="Times New Roman" w:eastAsia="Times New Roman" w:hAnsi="Times New Roman" w:cs="Times New Roman"/>
+                <w:sz w:val="24"/>
+                <w:szCs w:val="24"/>
+              </w:rPr>
+              <w:t>измене</w:t>
+            </w:r>
+            <w:proofErr w:type="spellEnd"/>
           </w:p>
         </w:tc>
         <w:tc>
@@ -963,14 +1066,34 @@
                 <w:szCs w:val="24"/>
               </w:rPr>
             </w:pPr>
+            <w:proofErr w:type="spellStart"/>
             <w:r>
               <w:rPr>
                 <w:rFonts w:ascii="Times New Roman" w:eastAsia="Times New Roman" w:hAnsi="Times New Roman" w:cs="Times New Roman"/>
                 <w:sz w:val="24"/>
                 <w:szCs w:val="24"/>
               </w:rPr>
-              <w:t>Датум измене</w:t>
-            </w:r>
+              <w:t>Датум</w:t>
+            </w:r>
+            <w:proofErr w:type="spellEnd"/>
+            <w:r>
+              <w:rPr>
+                <w:rFonts w:ascii="Times New Roman" w:eastAsia="Times New Roman" w:hAnsi="Times New Roman" w:cs="Times New Roman"/>
+                <w:sz w:val="24"/>
+                <w:szCs w:val="24"/>
+              </w:rPr>
+              <w:t xml:space="preserve"> </w:t>
+            </w:r>
+            <w:proofErr w:type="spellStart"/>
+            <w:r>
+              <w:rPr>
+                <w:rFonts w:ascii="Times New Roman" w:eastAsia="Times New Roman" w:hAnsi="Times New Roman" w:cs="Times New Roman"/>
+                <w:sz w:val="24"/>
+                <w:szCs w:val="24"/>
+              </w:rPr>
+              <w:t>измене</w:t>
+            </w:r>
+            <w:proofErr w:type="spellEnd"/>
           </w:p>
         </w:tc>
       </w:tr>
@@ -1046,14 +1169,34 @@
                 <w:szCs w:val="24"/>
               </w:rPr>
             </w:pPr>
+            <w:proofErr w:type="spellStart"/>
             <w:r>
               <w:rPr>
                 <w:rFonts w:ascii="Times New Roman" w:eastAsia="Times New Roman" w:hAnsi="Times New Roman" w:cs="Times New Roman"/>
                 <w:sz w:val="24"/>
                 <w:szCs w:val="24"/>
               </w:rPr>
-              <w:t>Основна верзија</w:t>
-            </w:r>
+              <w:t>Основна</w:t>
+            </w:r>
+            <w:proofErr w:type="spellEnd"/>
+            <w:r>
+              <w:rPr>
+                <w:rFonts w:ascii="Times New Roman" w:eastAsia="Times New Roman" w:hAnsi="Times New Roman" w:cs="Times New Roman"/>
+                <w:sz w:val="24"/>
+                <w:szCs w:val="24"/>
+              </w:rPr>
+              <w:t xml:space="preserve"> </w:t>
+            </w:r>
+            <w:proofErr w:type="spellStart"/>
+            <w:r>
+              <w:rPr>
+                <w:rFonts w:ascii="Times New Roman" w:eastAsia="Times New Roman" w:hAnsi="Times New Roman" w:cs="Times New Roman"/>
+                <w:sz w:val="24"/>
+                <w:szCs w:val="24"/>
+              </w:rPr>
+              <w:t>верзија</w:t>
+            </w:r>
+            <w:proofErr w:type="spellEnd"/>
           </w:p>
         </w:tc>
         <w:tc>
@@ -1326,13 +1469,16 @@
         </w:rPr>
       </w:pPr>
       <w:r>
+        <w:rPr>
+          <w:rFonts w:ascii="Times New Roman" w:hAnsi="Times New Roman" w:cs="Times New Roman"/>
+        </w:rPr>
         <w:br w:type="page"/>
       </w:r>
     </w:p>
     <w:sdt>
       <w:sdtPr>
         <w:rPr>
-          <w:rFonts w:ascii="Arial" w:eastAsia="Arial" w:hAnsi="Arial" w:cs="Arial"/>
+          <w:rFonts w:ascii="Times New Roman" w:eastAsia="Arial" w:hAnsi="Times New Roman" w:cs="Times New Roman"/>
           <w:color w:val="auto"/>
           <w:sz w:val="22"/>
           <w:szCs w:val="22"/>
@@ -1387,7 +1533,7 @@
               <w:tab w:val="right" w:leader="dot" w:pos="9019"/>
             </w:tabs>
             <w:rPr>
-              <w:rFonts w:asciiTheme="minorHAnsi" w:eastAsiaTheme="minorEastAsia" w:hAnsiTheme="minorHAnsi" w:cstheme="minorBidi"/>
+              <w:rFonts w:ascii="Times New Roman" w:eastAsiaTheme="minorEastAsia" w:hAnsi="Times New Roman" w:cs="Times New Roman"/>
               <w:noProof/>
               <w:lang w:val="en-US"/>
             </w:rPr>
@@ -1420,13 +1566,14 @@
             <w:r>
               <w:rPr>
                 <w:rStyle w:val="Hyperlink"/>
+                <w:rFonts w:ascii="Times New Roman" w:hAnsi="Times New Roman" w:cs="Times New Roman"/>
                 <w:noProof/>
               </w:rPr>
               <w:t>1.</w:t>
             </w:r>
             <w:r>
               <w:rPr>
-                <w:rFonts w:asciiTheme="minorHAnsi" w:eastAsiaTheme="minorEastAsia" w:hAnsiTheme="minorHAnsi" w:cstheme="minorBidi"/>
+                <w:rFonts w:ascii="Times New Roman" w:eastAsiaTheme="minorEastAsia" w:hAnsi="Times New Roman" w:cs="Times New Roman"/>
                 <w:noProof/>
                 <w:lang w:val="en-US"/>
               </w:rPr>
@@ -1435,6 +1582,7 @@
             <w:r>
               <w:rPr>
                 <w:rStyle w:val="Hyperlink"/>
+                <w:rFonts w:ascii="Times New Roman" w:hAnsi="Times New Roman" w:cs="Times New Roman"/>
                 <w:noProof/>
                 <w:lang w:val="sr-Cyrl-RS"/>
               </w:rPr>
@@ -1442,6 +1590,7 @@
             </w:r>
             <w:r>
               <w:rPr>
+                <w:rFonts w:ascii="Times New Roman" w:hAnsi="Times New Roman" w:cs="Times New Roman"/>
                 <w:noProof/>
                 <w:webHidden/>
               </w:rPr>
@@ -1449,6 +1598,7 @@
             </w:r>
             <w:r>
               <w:rPr>
+                <w:rFonts w:ascii="Times New Roman" w:hAnsi="Times New Roman" w:cs="Times New Roman"/>
                 <w:noProof/>
                 <w:webHidden/>
               </w:rPr>
@@ -1456,6 +1606,7 @@
             </w:r>
             <w:r>
               <w:rPr>
+                <w:rFonts w:ascii="Times New Roman" w:hAnsi="Times New Roman" w:cs="Times New Roman"/>
                 <w:noProof/>
                 <w:webHidden/>
               </w:rPr>
@@ -1463,12 +1614,14 @@
             </w:r>
             <w:r>
               <w:rPr>
+                <w:rFonts w:ascii="Times New Roman" w:hAnsi="Times New Roman" w:cs="Times New Roman"/>
                 <w:noProof/>
                 <w:webHidden/>
               </w:rPr>
             </w:r>
             <w:r>
               <w:rPr>
+                <w:rFonts w:ascii="Times New Roman" w:hAnsi="Times New Roman" w:cs="Times New Roman"/>
                 <w:noProof/>
                 <w:webHidden/>
               </w:rPr>
@@ -1476,6 +1629,7 @@
             </w:r>
             <w:r>
               <w:rPr>
+                <w:rFonts w:ascii="Times New Roman" w:hAnsi="Times New Roman" w:cs="Times New Roman"/>
                 <w:noProof/>
                 <w:webHidden/>
               </w:rPr>
@@ -1483,6 +1637,7 @@
             </w:r>
             <w:r>
               <w:rPr>
+                <w:rFonts w:ascii="Times New Roman" w:hAnsi="Times New Roman" w:cs="Times New Roman"/>
                 <w:noProof/>
                 <w:webHidden/>
               </w:rPr>
@@ -1498,7 +1653,7 @@
               <w:tab w:val="right" w:leader="dot" w:pos="9019"/>
             </w:tabs>
             <w:rPr>
-              <w:rFonts w:asciiTheme="minorHAnsi" w:eastAsiaTheme="minorEastAsia" w:hAnsiTheme="minorHAnsi" w:cstheme="minorBidi"/>
+              <w:rFonts w:ascii="Times New Roman" w:eastAsiaTheme="minorEastAsia" w:hAnsi="Times New Roman" w:cs="Times New Roman"/>
               <w:noProof/>
               <w:lang w:val="en-US"/>
             </w:rPr>
@@ -1507,6 +1662,7 @@
             <w:r>
               <w:rPr>
                 <w:rStyle w:val="Hyperlink"/>
+                <w:rFonts w:ascii="Times New Roman" w:hAnsi="Times New Roman" w:cs="Times New Roman"/>
                 <w:noProof/>
                 <w:lang w:val="sr-Cyrl-RS"/>
               </w:rPr>
@@ -1514,7 +1670,7 @@
             </w:r>
             <w:r>
               <w:rPr>
-                <w:rFonts w:asciiTheme="minorHAnsi" w:eastAsiaTheme="minorEastAsia" w:hAnsiTheme="minorHAnsi" w:cstheme="minorBidi"/>
+                <w:rFonts w:ascii="Times New Roman" w:eastAsiaTheme="minorEastAsia" w:hAnsi="Times New Roman" w:cs="Times New Roman"/>
                 <w:noProof/>
                 <w:lang w:val="en-US"/>
               </w:rPr>
@@ -1523,6 +1679,7 @@
             <w:r>
               <w:rPr>
                 <w:rStyle w:val="Hyperlink"/>
+                <w:rFonts w:ascii="Times New Roman" w:hAnsi="Times New Roman" w:cs="Times New Roman"/>
                 <w:noProof/>
                 <w:lang w:val="sr-Cyrl-RS"/>
               </w:rPr>
@@ -1530,6 +1687,7 @@
             </w:r>
             <w:r>
               <w:rPr>
+                <w:rFonts w:ascii="Times New Roman" w:hAnsi="Times New Roman" w:cs="Times New Roman"/>
                 <w:noProof/>
                 <w:webHidden/>
               </w:rPr>
@@ -1537,6 +1695,7 @@
             </w:r>
             <w:r>
               <w:rPr>
+                <w:rFonts w:ascii="Times New Roman" w:hAnsi="Times New Roman" w:cs="Times New Roman"/>
                 <w:noProof/>
                 <w:webHidden/>
               </w:rPr>
@@ -1544,6 +1703,7 @@
             </w:r>
             <w:r>
               <w:rPr>
+                <w:rFonts w:ascii="Times New Roman" w:hAnsi="Times New Roman" w:cs="Times New Roman"/>
                 <w:noProof/>
                 <w:webHidden/>
               </w:rPr>
@@ -1551,12 +1711,14 @@
             </w:r>
             <w:r>
               <w:rPr>
+                <w:rFonts w:ascii="Times New Roman" w:hAnsi="Times New Roman" w:cs="Times New Roman"/>
                 <w:noProof/>
                 <w:webHidden/>
               </w:rPr>
             </w:r>
             <w:r>
               <w:rPr>
+                <w:rFonts w:ascii="Times New Roman" w:hAnsi="Times New Roman" w:cs="Times New Roman"/>
                 <w:noProof/>
                 <w:webHidden/>
               </w:rPr>
@@ -1564,6 +1726,7 @@
             </w:r>
             <w:r>
               <w:rPr>
+                <w:rFonts w:ascii="Times New Roman" w:hAnsi="Times New Roman" w:cs="Times New Roman"/>
                 <w:noProof/>
                 <w:webHidden/>
               </w:rPr>
@@ -1571,6 +1734,7 @@
             </w:r>
             <w:r>
               <w:rPr>
+                <w:rFonts w:ascii="Times New Roman" w:hAnsi="Times New Roman" w:cs="Times New Roman"/>
                 <w:noProof/>
                 <w:webHidden/>
               </w:rPr>
@@ -1586,7 +1750,7 @@
               <w:tab w:val="right" w:leader="dot" w:pos="9019"/>
             </w:tabs>
             <w:rPr>
-              <w:rFonts w:asciiTheme="minorHAnsi" w:eastAsiaTheme="minorEastAsia" w:hAnsiTheme="minorHAnsi" w:cstheme="minorBidi"/>
+              <w:rFonts w:ascii="Times New Roman" w:eastAsiaTheme="minorEastAsia" w:hAnsi="Times New Roman" w:cs="Times New Roman"/>
               <w:noProof/>
               <w:lang w:val="en-US"/>
             </w:rPr>
@@ -1595,7 +1759,7 @@
             <w:r>
               <w:rPr>
                 <w:rStyle w:val="Hyperlink"/>
-                <w:rFonts w:cs="Times New Roman"/>
+                <w:rFonts w:ascii="Times New Roman" w:hAnsi="Times New Roman" w:cs="Times New Roman"/>
                 <w:noProof/>
                 <w:lang w:val="sr-Cyrl-RS"/>
               </w:rPr>
@@ -1603,7 +1767,7 @@
             </w:r>
             <w:r>
               <w:rPr>
-                <w:rFonts w:asciiTheme="minorHAnsi" w:eastAsiaTheme="minorEastAsia" w:hAnsiTheme="minorHAnsi" w:cstheme="minorBidi"/>
+                <w:rFonts w:ascii="Times New Roman" w:eastAsiaTheme="minorEastAsia" w:hAnsi="Times New Roman" w:cs="Times New Roman"/>
                 <w:noProof/>
                 <w:lang w:val="en-US"/>
               </w:rPr>
@@ -1612,7 +1776,7 @@
             <w:r>
               <w:rPr>
                 <w:rStyle w:val="Hyperlink"/>
-                <w:rFonts w:cs="Times New Roman"/>
+                <w:rFonts w:ascii="Times New Roman" w:hAnsi="Times New Roman" w:cs="Times New Roman"/>
                 <w:noProof/>
                 <w:lang w:val="sr-Cyrl-RS"/>
               </w:rPr>
@@ -1620,6 +1784,7 @@
             </w:r>
             <w:r>
               <w:rPr>
+                <w:rFonts w:ascii="Times New Roman" w:hAnsi="Times New Roman" w:cs="Times New Roman"/>
                 <w:noProof/>
                 <w:webHidden/>
               </w:rPr>
@@ -1627,6 +1792,7 @@
             </w:r>
             <w:r>
               <w:rPr>
+                <w:rFonts w:ascii="Times New Roman" w:hAnsi="Times New Roman" w:cs="Times New Roman"/>
                 <w:noProof/>
                 <w:webHidden/>
               </w:rPr>
@@ -1634,6 +1800,7 @@
             </w:r>
             <w:r>
               <w:rPr>
+                <w:rFonts w:ascii="Times New Roman" w:hAnsi="Times New Roman" w:cs="Times New Roman"/>
                 <w:noProof/>
                 <w:webHidden/>
               </w:rPr>
@@ -1641,12 +1808,14 @@
             </w:r>
             <w:r>
               <w:rPr>
+                <w:rFonts w:ascii="Times New Roman" w:hAnsi="Times New Roman" w:cs="Times New Roman"/>
                 <w:noProof/>
                 <w:webHidden/>
               </w:rPr>
             </w:r>
             <w:r>
               <w:rPr>
+                <w:rFonts w:ascii="Times New Roman" w:hAnsi="Times New Roman" w:cs="Times New Roman"/>
                 <w:noProof/>
                 <w:webHidden/>
               </w:rPr>
@@ -1654,6 +1823,7 @@
             </w:r>
             <w:r>
               <w:rPr>
+                <w:rFonts w:ascii="Times New Roman" w:hAnsi="Times New Roman" w:cs="Times New Roman"/>
                 <w:noProof/>
                 <w:webHidden/>
               </w:rPr>
@@ -1661,6 +1831,7 @@
             </w:r>
             <w:r>
               <w:rPr>
+                <w:rFonts w:ascii="Times New Roman" w:hAnsi="Times New Roman" w:cs="Times New Roman"/>
                 <w:noProof/>
                 <w:webHidden/>
               </w:rPr>
@@ -1676,7 +1847,7 @@
               <w:tab w:val="right" w:leader="dot" w:pos="9019"/>
             </w:tabs>
             <w:rPr>
-              <w:rFonts w:asciiTheme="minorHAnsi" w:eastAsiaTheme="minorEastAsia" w:hAnsiTheme="minorHAnsi" w:cstheme="minorBidi"/>
+              <w:rFonts w:ascii="Times New Roman" w:eastAsiaTheme="minorEastAsia" w:hAnsi="Times New Roman" w:cs="Times New Roman"/>
               <w:noProof/>
               <w:lang w:val="en-US"/>
             </w:rPr>
@@ -1685,7 +1856,7 @@
             <w:r>
               <w:rPr>
                 <w:rStyle w:val="Hyperlink"/>
-                <w:rFonts w:cs="Times New Roman"/>
+                <w:rFonts w:ascii="Times New Roman" w:hAnsi="Times New Roman" w:cs="Times New Roman"/>
                 <w:noProof/>
                 <w:lang w:val="sr-Cyrl-RS"/>
               </w:rPr>
@@ -1693,7 +1864,7 @@
             </w:r>
             <w:r>
               <w:rPr>
-                <w:rFonts w:asciiTheme="minorHAnsi" w:eastAsiaTheme="minorEastAsia" w:hAnsiTheme="minorHAnsi" w:cstheme="minorBidi"/>
+                <w:rFonts w:ascii="Times New Roman" w:eastAsiaTheme="minorEastAsia" w:hAnsi="Times New Roman" w:cs="Times New Roman"/>
                 <w:noProof/>
                 <w:lang w:val="en-US"/>
               </w:rPr>
@@ -1702,7 +1873,7 @@
             <w:r>
               <w:rPr>
                 <w:rStyle w:val="Hyperlink"/>
-                <w:rFonts w:cs="Times New Roman"/>
+                <w:rFonts w:ascii="Times New Roman" w:hAnsi="Times New Roman" w:cs="Times New Roman"/>
                 <w:noProof/>
                 <w:lang w:val="sr-Cyrl-RS"/>
               </w:rPr>
@@ -1710,6 +1881,7 @@
             </w:r>
             <w:r>
               <w:rPr>
+                <w:rFonts w:ascii="Times New Roman" w:hAnsi="Times New Roman" w:cs="Times New Roman"/>
                 <w:noProof/>
                 <w:webHidden/>
               </w:rPr>
@@ -1717,6 +1889,7 @@
             </w:r>
             <w:r>
               <w:rPr>
+                <w:rFonts w:ascii="Times New Roman" w:hAnsi="Times New Roman" w:cs="Times New Roman"/>
                 <w:noProof/>
                 <w:webHidden/>
               </w:rPr>
@@ -1724,6 +1897,7 @@
             </w:r>
             <w:r>
               <w:rPr>
+                <w:rFonts w:ascii="Times New Roman" w:hAnsi="Times New Roman" w:cs="Times New Roman"/>
                 <w:noProof/>
                 <w:webHidden/>
               </w:rPr>
@@ -1731,12 +1905,14 @@
             </w:r>
             <w:r>
               <w:rPr>
+                <w:rFonts w:ascii="Times New Roman" w:hAnsi="Times New Roman" w:cs="Times New Roman"/>
                 <w:noProof/>
                 <w:webHidden/>
               </w:rPr>
             </w:r>
             <w:r>
               <w:rPr>
+                <w:rFonts w:ascii="Times New Roman" w:hAnsi="Times New Roman" w:cs="Times New Roman"/>
                 <w:noProof/>
                 <w:webHidden/>
               </w:rPr>
@@ -1744,6 +1920,7 @@
             </w:r>
             <w:r>
               <w:rPr>
+                <w:rFonts w:ascii="Times New Roman" w:hAnsi="Times New Roman" w:cs="Times New Roman"/>
                 <w:noProof/>
                 <w:webHidden/>
               </w:rPr>
@@ -1751,6 +1928,7 @@
             </w:r>
             <w:r>
               <w:rPr>
+                <w:rFonts w:ascii="Times New Roman" w:hAnsi="Times New Roman" w:cs="Times New Roman"/>
                 <w:noProof/>
                 <w:webHidden/>
               </w:rPr>
@@ -1766,7 +1944,7 @@
               <w:tab w:val="right" w:leader="dot" w:pos="9019"/>
             </w:tabs>
             <w:rPr>
-              <w:rFonts w:asciiTheme="minorHAnsi" w:eastAsiaTheme="minorEastAsia" w:hAnsiTheme="minorHAnsi" w:cstheme="minorBidi"/>
+              <w:rFonts w:ascii="Times New Roman" w:eastAsiaTheme="minorEastAsia" w:hAnsi="Times New Roman" w:cs="Times New Roman"/>
               <w:noProof/>
               <w:lang w:val="en-US"/>
             </w:rPr>
@@ -1775,7 +1953,7 @@
             <w:r>
               <w:rPr>
                 <w:rStyle w:val="Hyperlink"/>
-                <w:rFonts w:cs="Times New Roman"/>
+                <w:rFonts w:ascii="Times New Roman" w:hAnsi="Times New Roman" w:cs="Times New Roman"/>
                 <w:noProof/>
                 <w:lang w:val="sr-Cyrl-RS"/>
               </w:rPr>
@@ -1783,7 +1961,7 @@
             </w:r>
             <w:r>
               <w:rPr>
-                <w:rFonts w:asciiTheme="minorHAnsi" w:eastAsiaTheme="minorEastAsia" w:hAnsiTheme="minorHAnsi" w:cstheme="minorBidi"/>
+                <w:rFonts w:ascii="Times New Roman" w:eastAsiaTheme="minorEastAsia" w:hAnsi="Times New Roman" w:cs="Times New Roman"/>
                 <w:noProof/>
                 <w:lang w:val="en-US"/>
               </w:rPr>
@@ -1792,7 +1970,7 @@
             <w:r>
               <w:rPr>
                 <w:rStyle w:val="Hyperlink"/>
-                <w:rFonts w:cs="Times New Roman"/>
+                <w:rFonts w:ascii="Times New Roman" w:hAnsi="Times New Roman" w:cs="Times New Roman"/>
                 <w:noProof/>
                 <w:lang w:val="sr-Cyrl-RS"/>
               </w:rPr>
@@ -1800,6 +1978,7 @@
             </w:r>
             <w:r>
               <w:rPr>
+                <w:rFonts w:ascii="Times New Roman" w:hAnsi="Times New Roman" w:cs="Times New Roman"/>
                 <w:noProof/>
                 <w:webHidden/>
               </w:rPr>
@@ -1807,6 +1986,7 @@
             </w:r>
             <w:r>
               <w:rPr>
+                <w:rFonts w:ascii="Times New Roman" w:hAnsi="Times New Roman" w:cs="Times New Roman"/>
                 <w:noProof/>
                 <w:webHidden/>
               </w:rPr>
@@ -1814,6 +1994,7 @@
             </w:r>
             <w:r>
               <w:rPr>
+                <w:rFonts w:ascii="Times New Roman" w:hAnsi="Times New Roman" w:cs="Times New Roman"/>
                 <w:noProof/>
                 <w:webHidden/>
               </w:rPr>
@@ -1821,12 +2002,14 @@
             </w:r>
             <w:r>
               <w:rPr>
+                <w:rFonts w:ascii="Times New Roman" w:hAnsi="Times New Roman" w:cs="Times New Roman"/>
                 <w:noProof/>
                 <w:webHidden/>
               </w:rPr>
             </w:r>
             <w:r>
               <w:rPr>
+                <w:rFonts w:ascii="Times New Roman" w:hAnsi="Times New Roman" w:cs="Times New Roman"/>
                 <w:noProof/>
                 <w:webHidden/>
               </w:rPr>
@@ -1834,6 +2017,7 @@
             </w:r>
             <w:r>
               <w:rPr>
+                <w:rFonts w:ascii="Times New Roman" w:hAnsi="Times New Roman" w:cs="Times New Roman"/>
                 <w:noProof/>
                 <w:webHidden/>
               </w:rPr>
@@ -1841,6 +2025,7 @@
             </w:r>
             <w:r>
               <w:rPr>
+                <w:rFonts w:ascii="Times New Roman" w:hAnsi="Times New Roman" w:cs="Times New Roman"/>
                 <w:noProof/>
                 <w:webHidden/>
               </w:rPr>
@@ -1856,7 +2041,7 @@
               <w:tab w:val="right" w:leader="dot" w:pos="9019"/>
             </w:tabs>
             <w:rPr>
-              <w:rFonts w:asciiTheme="minorHAnsi" w:eastAsiaTheme="minorEastAsia" w:hAnsiTheme="minorHAnsi" w:cstheme="minorBidi"/>
+              <w:rFonts w:ascii="Times New Roman" w:eastAsiaTheme="minorEastAsia" w:hAnsi="Times New Roman" w:cs="Times New Roman"/>
               <w:noProof/>
               <w:lang w:val="en-US"/>
             </w:rPr>
@@ -1865,7 +2050,7 @@
             <w:r>
               <w:rPr>
                 <w:rStyle w:val="Hyperlink"/>
-                <w:rFonts w:cs="Times New Roman"/>
+                <w:rFonts w:ascii="Times New Roman" w:hAnsi="Times New Roman" w:cs="Times New Roman"/>
                 <w:noProof/>
                 <w:lang w:val="sr-Cyrl-RS"/>
               </w:rPr>
@@ -1873,7 +2058,7 @@
             </w:r>
             <w:r>
               <w:rPr>
-                <w:rFonts w:asciiTheme="minorHAnsi" w:eastAsiaTheme="minorEastAsia" w:hAnsiTheme="minorHAnsi" w:cstheme="minorBidi"/>
+                <w:rFonts w:ascii="Times New Roman" w:eastAsiaTheme="minorEastAsia" w:hAnsi="Times New Roman" w:cs="Times New Roman"/>
                 <w:noProof/>
                 <w:lang w:val="en-US"/>
               </w:rPr>
@@ -1882,7 +2067,7 @@
             <w:r>
               <w:rPr>
                 <w:rStyle w:val="Hyperlink"/>
-                <w:rFonts w:cs="Times New Roman"/>
+                <w:rFonts w:ascii="Times New Roman" w:hAnsi="Times New Roman" w:cs="Times New Roman"/>
                 <w:noProof/>
                 <w:lang w:val="sr-Cyrl-RS"/>
               </w:rPr>
@@ -1890,6 +2075,7 @@
             </w:r>
             <w:r>
               <w:rPr>
+                <w:rFonts w:ascii="Times New Roman" w:hAnsi="Times New Roman" w:cs="Times New Roman"/>
                 <w:noProof/>
                 <w:webHidden/>
               </w:rPr>
@@ -1897,6 +2083,7 @@
             </w:r>
             <w:r>
               <w:rPr>
+                <w:rFonts w:ascii="Times New Roman" w:hAnsi="Times New Roman" w:cs="Times New Roman"/>
                 <w:noProof/>
                 <w:webHidden/>
               </w:rPr>
@@ -1904,6 +2091,7 @@
             </w:r>
             <w:r>
               <w:rPr>
+                <w:rFonts w:ascii="Times New Roman" w:hAnsi="Times New Roman" w:cs="Times New Roman"/>
                 <w:noProof/>
                 <w:webHidden/>
               </w:rPr>
@@ -1911,12 +2099,14 @@
             </w:r>
             <w:r>
               <w:rPr>
+                <w:rFonts w:ascii="Times New Roman" w:hAnsi="Times New Roman" w:cs="Times New Roman"/>
                 <w:noProof/>
                 <w:webHidden/>
               </w:rPr>
             </w:r>
             <w:r>
               <w:rPr>
+                <w:rFonts w:ascii="Times New Roman" w:hAnsi="Times New Roman" w:cs="Times New Roman"/>
                 <w:noProof/>
                 <w:webHidden/>
               </w:rPr>
@@ -1924,6 +2114,7 @@
             </w:r>
             <w:r>
               <w:rPr>
+                <w:rFonts w:ascii="Times New Roman" w:hAnsi="Times New Roman" w:cs="Times New Roman"/>
                 <w:noProof/>
                 <w:webHidden/>
               </w:rPr>
@@ -1931,6 +2122,7 @@
             </w:r>
             <w:r>
               <w:rPr>
+                <w:rFonts w:ascii="Times New Roman" w:hAnsi="Times New Roman" w:cs="Times New Roman"/>
                 <w:noProof/>
                 <w:webHidden/>
               </w:rPr>
@@ -1939,6 +2131,11 @@
           </w:hyperlink>
         </w:p>
         <w:p>
+          <w:pPr>
+            <w:rPr>
+              <w:rFonts w:ascii="Times New Roman" w:hAnsi="Times New Roman" w:cs="Times New Roman"/>
+            </w:rPr>
+          </w:pPr>
           <w:r>
             <w:rPr>
               <w:rFonts w:ascii="Times New Roman" w:hAnsi="Times New Roman" w:cs="Times New Roman"/>
@@ -1972,6 +2169,9 @@
         </w:rPr>
       </w:pPr>
       <w:r>
+        <w:rPr>
+          <w:rFonts w:ascii="Times New Roman" w:hAnsi="Times New Roman" w:cs="Times New Roman"/>
+        </w:rPr>
         <w:br w:type="page"/>
       </w:r>
     </w:p>
@@ -2029,6 +2229,7 @@
         </w:rPr>
         <w:t xml:space="preserve">пројекта </w:t>
       </w:r>
+      <w:proofErr w:type="spellStart"/>
       <w:r>
         <w:rPr>
           <w:rFonts w:ascii="Times New Roman" w:hAnsi="Times New Roman" w:cs="Times New Roman"/>
@@ -2037,6 +2238,7 @@
         </w:rPr>
         <w:t>Amenic</w:t>
       </w:r>
+      <w:proofErr w:type="spellEnd"/>
       <w:r>
         <w:rPr>
           <w:rFonts w:ascii="Times New Roman" w:hAnsi="Times New Roman" w:cs="Times New Roman"/>
@@ -2053,6 +2255,9 @@
         </w:rPr>
       </w:pPr>
       <w:r>
+        <w:rPr>
+          <w:rFonts w:ascii="Times New Roman" w:hAnsi="Times New Roman" w:cs="Times New Roman"/>
+        </w:rPr>
         <w:br w:type="page"/>
       </w:r>
     </w:p>
@@ -2088,6 +2293,7 @@
     <w:p>
       <w:pPr>
         <w:rPr>
+          <w:rFonts w:ascii="Times New Roman" w:hAnsi="Times New Roman" w:cs="Times New Roman"/>
           <w:lang w:val="sr-Cyrl-RS"/>
         </w:rPr>
       </w:pPr>
@@ -2257,6 +2463,7 @@
                 <w:iCs/>
               </w:rPr>
             </w:pPr>
+            <w:proofErr w:type="spellStart"/>
             <w:r>
               <w:rPr>
                 <w:rFonts w:ascii="Times New Roman" w:hAnsi="Times New Roman" w:cs="Times New Roman"/>
@@ -2265,6 +2472,7 @@
               </w:rPr>
               <w:t>Codeigniter</w:t>
             </w:r>
+            <w:proofErr w:type="spellEnd"/>
           </w:p>
         </w:tc>
         <w:tc>
@@ -2483,15 +2691,7 @@
                 <w:i/>
                 <w:iCs/>
               </w:rPr>
-              <w:t>MySQL</w:t>
-            </w:r>
-            <w:r>
-              <w:rPr>
-                <w:rFonts w:ascii="Times New Roman" w:hAnsi="Times New Roman" w:cs="Times New Roman"/>
-                <w:i/>
-                <w:iCs/>
-              </w:rPr>
-              <w:t xml:space="preserve"> </w:t>
+              <w:t xml:space="preserve">MySQL </w:t>
             </w:r>
             <w:r>
               <w:rPr>
@@ -2507,6 +2707,7 @@
     <w:p>
       <w:pPr>
         <w:rPr>
+          <w:rFonts w:ascii="Times New Roman" w:hAnsi="Times New Roman" w:cs="Times New Roman"/>
           <w:lang w:val="sr-Cyrl-RS"/>
         </w:rPr>
       </w:pPr>
@@ -2545,28 +2746,7 @@
           <w:rFonts w:ascii="Times New Roman" w:hAnsi="Times New Roman" w:cs="Times New Roman"/>
           <w:lang w:val="sr-Cyrl-RS"/>
         </w:rPr>
-        <w:t xml:space="preserve">Следи детаљни списак свих </w:t>
-      </w:r>
-      <w:r>
-        <w:rPr>
-          <w:rFonts w:ascii="Times New Roman" w:hAnsi="Times New Roman" w:cs="Times New Roman"/>
-          <w:lang w:val="sr-Cyrl-RS"/>
-        </w:rPr>
-        <w:t>алата</w:t>
-      </w:r>
-      <w:r>
-        <w:rPr>
-          <w:rFonts w:ascii="Times New Roman" w:hAnsi="Times New Roman" w:cs="Times New Roman"/>
-          <w:lang w:val="sr-Cyrl-RS"/>
-        </w:rPr>
-        <w:t xml:space="preserve"> коришћених у фази имплементације</w:t>
-      </w:r>
-      <w:r>
-        <w:rPr>
-          <w:rFonts w:ascii="Times New Roman" w:hAnsi="Times New Roman" w:cs="Times New Roman"/>
-          <w:lang w:val="sr-Cyrl-RS"/>
-        </w:rPr>
-        <w:t>:</w:t>
+        <w:t>Следи детаљни списак свих алата коришћених у фази имплементације:</w:t>
       </w:r>
     </w:p>
     <w:p>
@@ -2754,7 +2934,14 @@
                 <w:iCs/>
                 <w:lang w:val="en-US"/>
               </w:rPr>
-              <w:t>HTTP</w:t>
+              <w:t xml:space="preserve">HTTP </w:t>
+            </w:r>
+            <w:r>
+              <w:rPr>
+                <w:rFonts w:ascii="Times New Roman" w:hAnsi="Times New Roman" w:cs="Times New Roman"/>
+                <w:lang w:val="sr-Cyrl-RS"/>
+              </w:rPr>
+              <w:t xml:space="preserve">захтеве коришћен је </w:t>
             </w:r>
             <w:r>
               <w:rPr>
@@ -2763,32 +2950,7 @@
                 <w:iCs/>
                 <w:lang w:val="en-US"/>
               </w:rPr>
-              <w:t xml:space="preserve"> </w:t>
-            </w:r>
-            <w:r>
-              <w:rPr>
-                <w:rFonts w:ascii="Times New Roman" w:hAnsi="Times New Roman" w:cs="Times New Roman"/>
-                <w:lang w:val="sr-Cyrl-RS"/>
-              </w:rPr>
-              <w:t xml:space="preserve">захтеве коришћен је </w:t>
-            </w:r>
-            <w:r>
-              <w:rPr>
-                <w:rFonts w:ascii="Times New Roman" w:hAnsi="Times New Roman" w:cs="Times New Roman"/>
-                <w:i/>
-                <w:iCs/>
-                <w:lang w:val="en-US"/>
-              </w:rPr>
-              <w:t>Apache web server</w:t>
-            </w:r>
-            <w:r>
-              <w:rPr>
-                <w:rFonts w:ascii="Times New Roman" w:hAnsi="Times New Roman" w:cs="Times New Roman"/>
-                <w:i/>
-                <w:iCs/>
-                <w:lang w:val="en-US"/>
-              </w:rPr>
-              <w:t>.</w:t>
+              <w:t>Apache web server.</w:t>
             </w:r>
           </w:p>
         </w:tc>
@@ -2814,15 +2976,7 @@
                 <w:i/>
                 <w:iCs/>
               </w:rPr>
-              <w:t>Adobe Illustrato</w:t>
-            </w:r>
-            <w:r>
-              <w:rPr>
-                <w:rFonts w:ascii="Times New Roman" w:hAnsi="Times New Roman" w:cs="Times New Roman"/>
-                <w:i/>
-                <w:iCs/>
-              </w:rPr>
-              <w:t>r</w:t>
+              <w:t>Adobe Illustrator</w:t>
             </w:r>
           </w:p>
         </w:tc>
@@ -2872,15 +3026,7 @@
                 <w:i/>
                 <w:iCs/>
               </w:rPr>
-              <w:t>Adobe Illustrator</w:t>
-            </w:r>
-            <w:r>
-              <w:rPr>
-                <w:rFonts w:ascii="Times New Roman" w:hAnsi="Times New Roman" w:cs="Times New Roman"/>
-                <w:i/>
-                <w:iCs/>
-              </w:rPr>
-              <w:t xml:space="preserve"> </w:t>
+              <w:t xml:space="preserve">Adobe Illustrator </w:t>
             </w:r>
             <w:r>
               <w:rPr>
@@ -2889,6 +3035,7 @@
               </w:rPr>
               <w:t xml:space="preserve">је коришћен за креацију оригиналних слика </w:t>
             </w:r>
+            <w:proofErr w:type="spellStart"/>
             <w:r>
               <w:rPr>
                 <w:rFonts w:ascii="Times New Roman" w:hAnsi="Times New Roman" w:cs="Times New Roman"/>
@@ -2897,6 +3044,7 @@
               </w:rPr>
               <w:t>svg</w:t>
             </w:r>
+            <w:proofErr w:type="spellEnd"/>
             <w:r>
               <w:rPr>
                 <w:rFonts w:ascii="Times New Roman" w:hAnsi="Times New Roman" w:cs="Times New Roman"/>
@@ -2920,6 +3068,7 @@
     <w:p>
       <w:pPr>
         <w:rPr>
+          <w:rFonts w:ascii="Times New Roman" w:hAnsi="Times New Roman" w:cs="Times New Roman"/>
           <w:lang w:val="sr-Cyrl-RS"/>
         </w:rPr>
       </w:pPr>
@@ -2958,28 +3107,7 @@
           <w:rFonts w:ascii="Times New Roman" w:hAnsi="Times New Roman" w:cs="Times New Roman"/>
           <w:lang w:val="sr-Cyrl-RS"/>
         </w:rPr>
-        <w:t xml:space="preserve">Следи детаљни списак свих </w:t>
-      </w:r>
-      <w:r>
-        <w:rPr>
-          <w:rFonts w:ascii="Times New Roman" w:hAnsi="Times New Roman" w:cs="Times New Roman"/>
-          <w:lang w:val="sr-Cyrl-RS"/>
-        </w:rPr>
-        <w:t>библиотека</w:t>
-      </w:r>
-      <w:r>
-        <w:rPr>
-          <w:rFonts w:ascii="Times New Roman" w:hAnsi="Times New Roman" w:cs="Times New Roman"/>
-          <w:lang w:val="sr-Cyrl-RS"/>
-        </w:rPr>
-        <w:t xml:space="preserve"> коришћених у фази имплементације</w:t>
-      </w:r>
-      <w:r>
-        <w:rPr>
-          <w:rFonts w:ascii="Times New Roman" w:hAnsi="Times New Roman" w:cs="Times New Roman"/>
-          <w:lang w:val="sr-Cyrl-RS"/>
-        </w:rPr>
-        <w:t>:</w:t>
+        <w:t>Следи детаљни списак свих библиотека коришћених у фази имплементације:</w:t>
       </w:r>
     </w:p>
     <w:p>
@@ -3233,35 +3361,7 @@
                 <w:rFonts w:ascii="Times New Roman" w:hAnsi="Times New Roman" w:cs="Times New Roman"/>
                 <w:lang w:val="sr-Cyrl-RS"/>
               </w:rPr>
-              <w:t xml:space="preserve">Библиотека коришћена за </w:t>
-            </w:r>
-            <w:r>
-              <w:rPr>
-                <w:rFonts w:ascii="Times New Roman" w:hAnsi="Times New Roman" w:cs="Times New Roman"/>
-                <w:lang w:val="sr-Cyrl-RS"/>
-              </w:rPr>
-              <w:t>једноставно слање нотификација помоћу електронске поште</w:t>
-            </w:r>
-            <w:r>
-              <w:rPr>
-                <w:rFonts w:ascii="Times New Roman" w:hAnsi="Times New Roman" w:cs="Times New Roman"/>
-                <w:lang w:val="sr-Cyrl-RS"/>
-              </w:rPr>
-              <w:t xml:space="preserve">. </w:t>
-            </w:r>
-            <w:r>
-              <w:rPr>
-                <w:rFonts w:ascii="Times New Roman" w:hAnsi="Times New Roman" w:cs="Times New Roman"/>
-                <w:lang w:val="sr-Cyrl-RS"/>
-              </w:rPr>
-              <w:t>Користи се за слање обавештења кориснику, након битних догађаја везаних за налог тог корисника</w:t>
-            </w:r>
-            <w:r>
-              <w:rPr>
-                <w:rFonts w:ascii="Times New Roman" w:hAnsi="Times New Roman" w:cs="Times New Roman"/>
-                <w:lang w:val="sr-Cyrl-RS"/>
-              </w:rPr>
-              <w:t>.</w:t>
+              <w:t>Библиотека коришћена за једноставно слање нотификација помоћу електронске поште. Користи се за слање обавештења кориснику, након битних догађаја везаних за налог тог корисника.</w:t>
             </w:r>
           </w:p>
         </w:tc>
@@ -3338,14 +3438,7 @@
                 <w:rFonts w:ascii="Times New Roman" w:hAnsi="Times New Roman" w:cs="Times New Roman"/>
                 <w:lang w:val="sr-Cyrl-RS"/>
               </w:rPr>
-              <w:t xml:space="preserve">Библиотека коришћена за </w:t>
-            </w:r>
-            <w:r>
-              <w:rPr>
-                <w:rFonts w:ascii="Times New Roman" w:hAnsi="Times New Roman" w:cs="Times New Roman"/>
-                <w:lang w:val="sr-Cyrl-RS"/>
-              </w:rPr>
-              <w:t xml:space="preserve">дохватање података са одређених страница које не нуде одговарајући </w:t>
+              <w:t xml:space="preserve">Библиотека коришћена за дохватање података са одређених страница које не нуде одговарајући </w:t>
             </w:r>
             <w:r>
               <w:rPr>
@@ -3418,6 +3511,7 @@
                 <w:iCs/>
               </w:rPr>
             </w:pPr>
+            <w:proofErr w:type="spellStart"/>
             <w:r>
               <w:rPr>
                 <w:rFonts w:ascii="Times New Roman" w:hAnsi="Times New Roman" w:cs="Times New Roman"/>
@@ -3426,6 +3520,7 @@
               </w:rPr>
               <w:t>zxcvbn</w:t>
             </w:r>
+            <w:proofErr w:type="spellEnd"/>
           </w:p>
         </w:tc>
         <w:tc>
@@ -3467,6 +3562,7 @@
                 <w:lang w:val="en-US"/>
               </w:rPr>
             </w:pPr>
+            <w:proofErr w:type="spellStart"/>
             <w:r>
               <w:rPr>
                 <w:rFonts w:ascii="Times New Roman" w:hAnsi="Times New Roman" w:cs="Times New Roman"/>
@@ -3476,6 +3572,7 @@
               </w:rPr>
               <w:t>Javascript</w:t>
             </w:r>
+            <w:proofErr w:type="spellEnd"/>
             <w:r>
               <w:rPr>
                 <w:rFonts w:ascii="Times New Roman" w:hAnsi="Times New Roman" w:cs="Times New Roman"/>
@@ -3502,16 +3599,7 @@
                 <w:rFonts w:ascii="Times New Roman" w:hAnsi="Times New Roman" w:cs="Times New Roman"/>
                 <w:lang w:val="sr-Cyrl-RS"/>
               </w:rPr>
-              <w:t>процену јачине лозинке</w:t>
-            </w:r>
-            <w:bookmarkStart w:id="5" w:name="_GoBack"/>
-            <w:bookmarkEnd w:id="5"/>
-            <w:r>
-              <w:rPr>
-                <w:rFonts w:ascii="Times New Roman" w:hAnsi="Times New Roman" w:cs="Times New Roman"/>
-                <w:lang w:val="sr-Cyrl-RS"/>
-              </w:rPr>
-              <w:t>. Ова библиотека користи колекцију често коришћених лозинки, као и пар једноставних алгоритама, како би проценила јачину унете лозинке. Користи се при креирању новог налога, као и при промени лозинке, како би се кориснику предложило да одабере прикладну лозинку.</w:t>
+              <w:t>процену јачине лозинке. Ова библиотека користи колекцију често коришћених лозинки, као и пар једноставних алгоритама, како би проценила јачину унете лозинке. Користи се при креирању новог налога, као и при промени лозинке, како би се кориснику предложило да одабере прикладну лозинку.</w:t>
             </w:r>
           </w:p>
         </w:tc>
@@ -3537,7 +3625,7 @@
           <w:lang w:val="sr-Cyrl-RS"/>
         </w:rPr>
       </w:pPr>
-      <w:bookmarkStart w:id="6" w:name="_Toc41749603"/>
+      <w:bookmarkStart w:id="5" w:name="_Toc41749603"/>
       <w:r>
         <w:rPr>
           <w:rFonts w:cs="Times New Roman"/>
@@ -3545,7 +3633,7 @@
         </w:rPr>
         <w:t>Остали алати</w:t>
       </w:r>
-      <w:bookmarkEnd w:id="6"/>
+      <w:bookmarkEnd w:id="5"/>
     </w:p>
     <w:p>
       <w:pPr>
@@ -3559,56 +3647,7 @@
           <w:rFonts w:ascii="Times New Roman" w:hAnsi="Times New Roman" w:cs="Times New Roman"/>
           <w:lang w:val="sr-Cyrl-RS"/>
         </w:rPr>
-        <w:t xml:space="preserve">Следи детаљни списак свих </w:t>
-      </w:r>
-      <w:r>
-        <w:rPr>
-          <w:rFonts w:ascii="Times New Roman" w:hAnsi="Times New Roman" w:cs="Times New Roman"/>
-          <w:lang w:val="sr-Cyrl-RS"/>
-        </w:rPr>
-        <w:t>алата</w:t>
-      </w:r>
-      <w:r>
-        <w:rPr>
-          <w:rFonts w:ascii="Times New Roman" w:hAnsi="Times New Roman" w:cs="Times New Roman"/>
-          <w:lang w:val="sr-Cyrl-RS"/>
-        </w:rPr>
-        <w:t xml:space="preserve"> коришћених </w:t>
-      </w:r>
-      <w:r>
-        <w:rPr>
-          <w:rFonts w:ascii="Times New Roman" w:hAnsi="Times New Roman" w:cs="Times New Roman"/>
-          <w:lang w:val="sr-Cyrl-RS"/>
-        </w:rPr>
-        <w:t>у фазама које су претходиле</w:t>
-      </w:r>
-      <w:r>
-        <w:rPr>
-          <w:rFonts w:ascii="Times New Roman" w:hAnsi="Times New Roman" w:cs="Times New Roman"/>
-          <w:lang w:val="sr-Cyrl-RS"/>
-        </w:rPr>
-        <w:t xml:space="preserve"> фаз</w:t>
-      </w:r>
-      <w:r>
-        <w:rPr>
-          <w:rFonts w:ascii="Times New Roman" w:hAnsi="Times New Roman" w:cs="Times New Roman"/>
-          <w:lang w:val="sr-Cyrl-RS"/>
-        </w:rPr>
-        <w:t>и</w:t>
-      </w:r>
-      <w:r>
-        <w:rPr>
-          <w:rFonts w:ascii="Times New Roman" w:hAnsi="Times New Roman" w:cs="Times New Roman"/>
-          <w:lang w:val="sr-Cyrl-RS"/>
-        </w:rPr>
-        <w:t xml:space="preserve"> имплементације</w:t>
-      </w:r>
-      <w:r>
-        <w:rPr>
-          <w:rFonts w:ascii="Times New Roman" w:hAnsi="Times New Roman" w:cs="Times New Roman"/>
-          <w:lang w:val="sr-Cyrl-RS"/>
-        </w:rPr>
-        <w:t>:</w:t>
+        <w:t>Следи детаљни списак свих алата коришћених у фазама које су претходиле фази имплементације:</w:t>
       </w:r>
     </w:p>
     <w:p>
@@ -3726,6 +3765,7 @@
                 <w:lang w:val="en-US"/>
               </w:rPr>
             </w:pPr>
+            <w:proofErr w:type="spellStart"/>
             <w:r>
               <w:rPr>
                 <w:rFonts w:ascii="Times New Roman" w:hAnsi="Times New Roman" w:cs="Times New Roman"/>
@@ -3735,6 +3775,7 @@
               </w:rPr>
               <w:t>StarUML</w:t>
             </w:r>
+            <w:proofErr w:type="spellEnd"/>
           </w:p>
         </w:tc>
         <w:tc>
@@ -3831,6 +3872,7 @@
                 <w:iCs/>
               </w:rPr>
             </w:pPr>
+            <w:proofErr w:type="spellStart"/>
             <w:r>
               <w:rPr>
                 <w:rFonts w:ascii="Times New Roman" w:hAnsi="Times New Roman" w:cs="Times New Roman"/>
@@ -3839,6 +3881,7 @@
               </w:rPr>
               <w:t>Figma</w:t>
             </w:r>
+            <w:proofErr w:type="spellEnd"/>
           </w:p>
         </w:tc>
         <w:tc>
@@ -3991,6 +4034,8 @@
           <w:szCs w:val="24"/>
         </w:rPr>
       </w:pPr>
+      <w:bookmarkStart w:id="6" w:name="_GoBack"/>
+      <w:bookmarkEnd w:id="6"/>
     </w:p>
     <w:sectPr>
       <w:headerReference w:type="default" r:id="rId10"/>
@@ -4212,7 +4257,7 @@
         <v:path o:extrusionok="f" gradientshapeok="t" o:connecttype="rect"/>
         <o:lock v:ext="edit" aspectratio="t"/>
       </v:shapetype>
-      <v:shape id="Picture 10" o:spid="_x0000_i1050" type="#_x0000_t75" style="width:231.7pt;height:99.75pt;visibility:visible;mso-wrap-style:square" o:bullet="t">
+      <v:shape id="Picture 10" o:spid="_x0000_i1031" type="#_x0000_t75" style="width:231.7pt;height:99.75pt;visibility:visible;mso-wrap-style:square" o:bullet="t">
         <v:imagedata r:id="rId1" o:title=""/>
       </v:shape>
     </w:pict>
@@ -7251,6 +7296,7 @@
     <w:lsdException w:name="HTML Sample" w:semiHidden="1" w:unhideWhenUsed="1"/>
     <w:lsdException w:name="HTML Typewriter" w:semiHidden="1" w:unhideWhenUsed="1"/>
     <w:lsdException w:name="HTML Variable" w:semiHidden="1" w:unhideWhenUsed="1"/>
+    <w:lsdException w:name="Normal Table" w:semiHidden="1" w:unhideWhenUsed="1"/>
     <w:lsdException w:name="annotation subject" w:semiHidden="1" w:unhideWhenUsed="1"/>
     <w:lsdException w:name="No List" w:semiHidden="1" w:unhideWhenUsed="1"/>
     <w:lsdException w:name="Outline List 1" w:semiHidden="1" w:unhideWhenUsed="1"/>
@@ -7297,8 +7343,10 @@
     <w:lsdException w:name="Table Subtle 2" w:semiHidden="1" w:unhideWhenUsed="1"/>
     <w:lsdException w:name="Table Web 1" w:semiHidden="1" w:unhideWhenUsed="1"/>
     <w:lsdException w:name="Table Web 2" w:semiHidden="1" w:unhideWhenUsed="1"/>
+    <w:lsdException w:name="Table Web 3" w:semiHidden="1" w:unhideWhenUsed="1"/>
     <w:lsdException w:name="Balloon Text" w:semiHidden="1" w:unhideWhenUsed="1"/>
     <w:lsdException w:name="Table Grid" w:uiPriority="39"/>
+    <w:lsdException w:name="Table Theme" w:semiHidden="1" w:unhideWhenUsed="1"/>
     <w:lsdException w:name="Placeholder Text" w:semiHidden="1"/>
     <w:lsdException w:name="No Spacing" w:uiPriority="1" w:qFormat="1"/>
     <w:lsdException w:name="Light Shading" w:uiPriority="60"/>
@@ -8262,7 +8310,7 @@
 </file>
 
 <file path=customXml/itemProps1.xml><?xml version="1.0" encoding="utf-8"?>
-<ds:datastoreItem xmlns:ds="http://schemas.openxmlformats.org/officeDocument/2006/customXml" ds:itemID="{5961D6E6-A232-4CCF-AABC-CAC2322AD735}">
+<ds:datastoreItem xmlns:ds="http://schemas.openxmlformats.org/officeDocument/2006/customXml" ds:itemID="{3CC3EBE1-4D40-4509-87F3-25CE6C494006}">
   <ds:schemaRefs>
     <ds:schemaRef ds:uri="http://schemas.openxmlformats.org/officeDocument/2006/bibliography"/>
   </ds:schemaRefs>

</xml_diff>

<commit_message>
Added Guzzle to UsedTools doc
</commit_message>
<xml_diff>
--- a/Documentation (Serbian)/Used Tools/Amenic - Korisceni alati.docx
+++ b/Documentation (Serbian)/Used Tools/Amenic - Korisceni alati.docx
@@ -299,18 +299,7 @@
                                 <w:szCs w:val="52"/>
                                 <w:lang w:val="sr-Cyrl-RS"/>
                               </w:rPr>
-                              <w:t xml:space="preserve">Коришћени </w:t>
-                            </w:r>
-                            <w:r>
-                              <w:rPr>
-                                <w:rFonts w:ascii="Times New Roman" w:hAnsi="Times New Roman" w:cs="Times New Roman"/>
-                                <w:b/>
-                                <w:bCs/>
-                                <w:sz w:val="52"/>
-                                <w:szCs w:val="52"/>
-                                <w:lang w:val="sr-Cyrl-RS"/>
-                              </w:rPr>
-                              <w:t>алати</w:t>
+                              <w:t>Коришћени алати</w:t>
                             </w:r>
                           </w:p>
                         </w:txbxContent>
@@ -356,18 +345,7 @@
                           <w:szCs w:val="52"/>
                           <w:lang w:val="sr-Cyrl-RS"/>
                         </w:rPr>
-                        <w:t xml:space="preserve">Коришћени </w:t>
-                      </w:r>
-                      <w:r>
-                        <w:rPr>
-                          <w:rFonts w:ascii="Times New Roman" w:hAnsi="Times New Roman" w:cs="Times New Roman"/>
-                          <w:b/>
-                          <w:bCs/>
-                          <w:sz w:val="52"/>
-                          <w:szCs w:val="52"/>
-                          <w:lang w:val="sr-Cyrl-RS"/>
-                        </w:rPr>
-                        <w:t>алати</w:t>
+                        <w:t>Коришћени алати</w:t>
                       </w:r>
                     </w:p>
                   </w:txbxContent>
@@ -573,16 +551,7 @@
                                 <w:szCs w:val="28"/>
                                 <w:lang w:val="sr-Cyrl-RS"/>
                               </w:rPr>
-                              <w:t xml:space="preserve">Андрија </w:t>
-                            </w:r>
-                            <w:r>
-                              <w:rPr>
-                                <w:rFonts w:ascii="Times New Roman" w:hAnsi="Times New Roman" w:cs="Times New Roman"/>
-                                <w:sz w:val="28"/>
-                                <w:szCs w:val="28"/>
-                                <w:lang w:val="sr-Cyrl-RS"/>
-                              </w:rPr>
-                              <w:t>Колић (2017/130)</w:t>
+                              <w:t>Андрија Колић (2017/130)</w:t>
                             </w:r>
                             <w:r>
                               <w:rPr>
@@ -652,16 +621,7 @@
                           <w:szCs w:val="28"/>
                           <w:lang w:val="sr-Cyrl-RS"/>
                         </w:rPr>
-                        <w:t xml:space="preserve">Андрија </w:t>
-                      </w:r>
-                      <w:r>
-                        <w:rPr>
-                          <w:rFonts w:ascii="Times New Roman" w:hAnsi="Times New Roman" w:cs="Times New Roman"/>
-                          <w:sz w:val="28"/>
-                          <w:szCs w:val="28"/>
-                          <w:lang w:val="sr-Cyrl-RS"/>
-                        </w:rPr>
-                        <w:t>Колић (2017/130)</w:t>
+                        <w:t>Андрија Колић (2017/130)</w:t>
                       </w:r>
                       <w:r>
                         <w:rPr>
@@ -768,16 +728,7 @@
                                 <w:szCs w:val="28"/>
                                 <w:lang w:val="sr-Cyrl-RS"/>
                               </w:rPr>
-                              <w:t xml:space="preserve">Београд, </w:t>
-                            </w:r>
-                            <w:r>
-                              <w:rPr>
-                                <w:rFonts w:ascii="Times New Roman" w:hAnsi="Times New Roman" w:cs="Times New Roman"/>
-                                <w:sz w:val="28"/>
-                                <w:szCs w:val="28"/>
-                                <w:lang w:val="sr-Cyrl-RS"/>
-                              </w:rPr>
-                              <w:t>2020.</w:t>
+                              <w:t>Београд, 2020.</w:t>
                             </w:r>
                           </w:p>
                           <w:p>
@@ -827,16 +778,7 @@
                           <w:szCs w:val="28"/>
                           <w:lang w:val="sr-Cyrl-RS"/>
                         </w:rPr>
-                        <w:t xml:space="preserve">Београд, </w:t>
-                      </w:r>
-                      <w:r>
-                        <w:rPr>
-                          <w:rFonts w:ascii="Times New Roman" w:hAnsi="Times New Roman" w:cs="Times New Roman"/>
-                          <w:sz w:val="28"/>
-                          <w:szCs w:val="28"/>
-                          <w:lang w:val="sr-Cyrl-RS"/>
-                        </w:rPr>
-                        <w:t>2020.</w:t>
+                        <w:t>Београд, 2020.</w:t>
                       </w:r>
                     </w:p>
                     <w:p>
@@ -3365,6 +3307,8 @@
             </w:r>
           </w:p>
         </w:tc>
+        <w:bookmarkStart w:id="5" w:name="_GoBack"/>
+        <w:bookmarkEnd w:id="5"/>
       </w:tr>
       <w:tr>
         <w:tc>
@@ -3511,6 +3455,126 @@
                 <w:iCs/>
               </w:rPr>
             </w:pPr>
+            <w:r>
+              <w:rPr>
+                <w:rFonts w:ascii="Times New Roman" w:hAnsi="Times New Roman" w:cs="Times New Roman"/>
+                <w:i/>
+                <w:iCs/>
+              </w:rPr>
+              <w:t>Guzzle</w:t>
+            </w:r>
+          </w:p>
+        </w:tc>
+        <w:tc>
+          <w:tcPr>
+            <w:tcW w:w="1601" w:type="dxa"/>
+          </w:tcPr>
+          <w:p>
+            <w:pPr>
+              <w:spacing w:after="120"/>
+              <w:ind w:left="57" w:right="57"/>
+              <w:rPr>
+                <w:rFonts w:ascii="Times New Roman" w:hAnsi="Times New Roman" w:cs="Times New Roman"/>
+                <w:i/>
+                <w:iCs/>
+                <w:lang w:val="en-US"/>
+              </w:rPr>
+            </w:pPr>
+            <w:r>
+              <w:rPr>
+                <w:rFonts w:ascii="Times New Roman" w:hAnsi="Times New Roman" w:cs="Times New Roman"/>
+                <w:i/>
+                <w:iCs/>
+                <w:lang w:val="en-US"/>
+              </w:rPr>
+              <w:t>6.5</w:t>
+            </w:r>
+          </w:p>
+        </w:tc>
+        <w:tc>
+          <w:tcPr>
+            <w:tcW w:w="5249" w:type="dxa"/>
+          </w:tcPr>
+          <w:p>
+            <w:pPr>
+              <w:spacing w:after="120"/>
+              <w:ind w:left="57" w:right="57"/>
+              <w:rPr>
+                <w:rFonts w:ascii="Times New Roman" w:hAnsi="Times New Roman" w:cs="Times New Roman"/>
+                <w:lang w:val="sr-Cyrl-RS"/>
+              </w:rPr>
+            </w:pPr>
+            <w:r>
+              <w:rPr>
+                <w:rFonts w:ascii="Times New Roman" w:hAnsi="Times New Roman" w:cs="Times New Roman"/>
+                <w:lang w:val="sr-Cyrl-RS"/>
+              </w:rPr>
+              <w:t xml:space="preserve">Библиотека коришћена за једноставну интеграцију </w:t>
+            </w:r>
+            <w:r>
+              <w:rPr>
+                <w:rFonts w:ascii="Times New Roman" w:hAnsi="Times New Roman" w:cs="Times New Roman"/>
+                <w:i/>
+                <w:iCs/>
+                <w:lang w:val="en-US"/>
+              </w:rPr>
+              <w:t>API</w:t>
+            </w:r>
+            <w:r>
+              <w:rPr>
+                <w:rFonts w:ascii="Times New Roman" w:hAnsi="Times New Roman" w:cs="Times New Roman"/>
+                <w:lang w:val="en-US"/>
+              </w:rPr>
+              <w:t xml:space="preserve"> </w:t>
+            </w:r>
+            <w:r>
+              <w:rPr>
+                <w:rFonts w:ascii="Times New Roman" w:hAnsi="Times New Roman" w:cs="Times New Roman"/>
+                <w:lang w:val="sr-Cyrl-RS"/>
+              </w:rPr>
+              <w:t xml:space="preserve">захтева. Користи се за комуникацију са </w:t>
+            </w:r>
+            <w:r>
+              <w:rPr>
+                <w:rFonts w:ascii="Times New Roman" w:hAnsi="Times New Roman" w:cs="Times New Roman"/>
+                <w:i/>
+                <w:iCs/>
+                <w:lang w:val="en-US"/>
+              </w:rPr>
+              <w:t>TMDB</w:t>
+            </w:r>
+            <w:r>
+              <w:rPr>
+                <w:rFonts w:ascii="Times New Roman" w:hAnsi="Times New Roman" w:cs="Times New Roman"/>
+                <w:lang w:val="en-US"/>
+              </w:rPr>
+              <w:t xml:space="preserve"> </w:t>
+            </w:r>
+            <w:r>
+              <w:rPr>
+                <w:rFonts w:ascii="Times New Roman" w:hAnsi="Times New Roman" w:cs="Times New Roman"/>
+                <w:lang w:val="sr-Cyrl-RS"/>
+              </w:rPr>
+              <w:t>веб апликацијом, која нуди обимну базу избачених као и тек најављених филмова, и на коју се ослањамо за већину информација о филмовима.</w:t>
+            </w:r>
+          </w:p>
+        </w:tc>
+      </w:tr>
+      <w:tr>
+        <w:tc>
+          <w:tcPr>
+            <w:tcW w:w="2169" w:type="dxa"/>
+          </w:tcPr>
+          <w:p>
+            <w:pPr>
+              <w:spacing w:after="120"/>
+              <w:ind w:left="57" w:right="57"/>
+              <w:rPr>
+                <w:rFonts w:ascii="Times New Roman" w:hAnsi="Times New Roman" w:cs="Times New Roman"/>
+                <w:i/>
+                <w:iCs/>
+              </w:rPr>
+            </w:pPr>
             <w:proofErr w:type="spellStart"/>
             <w:r>
               <w:rPr>
@@ -3625,7 +3689,7 @@
           <w:lang w:val="sr-Cyrl-RS"/>
         </w:rPr>
       </w:pPr>
-      <w:bookmarkStart w:id="5" w:name="_Toc41749603"/>
+      <w:bookmarkStart w:id="6" w:name="_Toc41749603"/>
       <w:r>
         <w:rPr>
           <w:rFonts w:cs="Times New Roman"/>
@@ -3633,7 +3697,7 @@
         </w:rPr>
         <w:t>Остали алати</w:t>
       </w:r>
-      <w:bookmarkEnd w:id="5"/>
+      <w:bookmarkEnd w:id="6"/>
     </w:p>
     <w:p>
       <w:pPr>
@@ -4034,8 +4098,6 @@
           <w:szCs w:val="24"/>
         </w:rPr>
       </w:pPr>
-      <w:bookmarkStart w:id="6" w:name="_GoBack"/>
-      <w:bookmarkEnd w:id="6"/>
     </w:p>
     <w:sectPr>
       <w:headerReference w:type="default" r:id="rId10"/>
@@ -4238,7 +4300,7 @@
 <w:numbering xmlns:wpc="http://schemas.microsoft.com/office/word/2010/wordprocessingCanvas" xmlns:cx="http://schemas.microsoft.com/office/drawing/2014/chartex" xmlns:cx1="http://schemas.microsoft.com/office/drawing/2015/9/8/chartex" xmlns:cx2="http://schemas.microsoft.com/office/drawing/2015/10/21/chartex" xmlns:cx3="http://schemas.microsoft.com/office/drawing/2016/5/9/chartex" xmlns:cx4="http://schemas.microsoft.com/office/drawing/2016/5/10/chartex" xmlns:cx5="http://schemas.microsoft.com/office/drawing/2016/5/11/chartex" xmlns:cx6="http://schemas.microsoft.com/office/drawing/2016/5/12/chartex" xmlns:cx7="http://schemas.microsoft.com/office/drawing/2016/5/13/chartex" xmlns:cx8="http://schemas.microsoft.com/office/drawing/2016/5/14/chartex" xmlns:mc="http://schemas.openxmlformats.org/markup-compatibility/2006" xmlns:aink="http://schemas.microsoft.com/office/drawing/2016/ink" xmlns:am3d="http://schemas.microsoft.com/office/drawing/2017/model3d" xmlns:o="urn:schemas-microsoft-com:office:office" xmlns:r="http://schemas.openxmlformats.org/officeDocument/2006/relationships" xmlns:m="http://schemas.openxmlformats.org/officeDocument/2006/math" xmlns:v="urn:schemas-microsoft-com:vml" xmlns:wp14="http://schemas.microsoft.com/office/word/2010/wordprocessingDrawing" xmlns:wp="http://schemas.openxmlformats.org/drawingml/2006/wordprocessingDrawing" xmlns:w10="urn:schemas-microsoft-com:office:word" xmlns:w="http://schemas.openxmlformats.org/wordprocessingml/2006/main" xmlns:w14="http://schemas.microsoft.com/office/word/2010/wordml" xmlns:w15="http://schemas.microsoft.com/office/word/2012/wordml" xmlns:w16cid="http://schemas.microsoft.com/office/word/2016/wordml/cid" xmlns:w16se="http://schemas.microsoft.com/office/word/2015/wordml/symex" xmlns:wpg="http://schemas.microsoft.com/office/word/2010/wordprocessingGroup" xmlns:wpi="http://schemas.microsoft.com/office/word/2010/wordprocessingInk" xmlns:wne="http://schemas.microsoft.com/office/word/2006/wordml" xmlns:wps="http://schemas.microsoft.com/office/word/2010/wordprocessingShape" mc:Ignorable="w14 w15 w16se w16cid wp14">
   <w:numPicBullet w:numPicBulletId="0">
     <w:pict>
-      <v:shapetype id="_x0000_t75" coordsize="21600,21600" o:spt="75" o:preferrelative="t" path="m@4@5l@4@11@9@11@9@5xe" filled="f" stroked="f">
+      <v:shapetype w14:anchorId="343C832A" id="_x0000_t75" coordsize="21600,21600" o:spt="75" o:preferrelative="t" path="m@4@5l@4@11@9@11@9@5xe" filled="f" stroked="f">
         <v:stroke joinstyle="miter"/>
         <v:formulas>
           <v:f eqn="if lineDrawn pixelLineWidth 0"/>
@@ -4257,7 +4319,7 @@
         <v:path o:extrusionok="f" gradientshapeok="t" o:connecttype="rect"/>
         <o:lock v:ext="edit" aspectratio="t"/>
       </v:shapetype>
-      <v:shape id="Picture 10" o:spid="_x0000_i1031" type="#_x0000_t75" style="width:231.7pt;height:99.75pt;visibility:visible;mso-wrap-style:square" o:bullet="t">
+      <v:shape id="_x0000_i1028" type="#_x0000_t75" style="width:231.7pt;height:99.75pt;visibility:visible;mso-wrap-style:square" o:bullet="t">
         <v:imagedata r:id="rId1" o:title=""/>
       </v:shape>
     </w:pict>
@@ -8310,7 +8372,7 @@
 </file>
 
 <file path=customXml/itemProps1.xml><?xml version="1.0" encoding="utf-8"?>
-<ds:datastoreItem xmlns:ds="http://schemas.openxmlformats.org/officeDocument/2006/customXml" ds:itemID="{3CC3EBE1-4D40-4509-87F3-25CE6C494006}">
+<ds:datastoreItem xmlns:ds="http://schemas.openxmlformats.org/officeDocument/2006/customXml" ds:itemID="{5229028C-5577-42D7-8022-4171019AEC27}">
   <ds:schemaRefs>
     <ds:schemaRef ds:uri="http://schemas.openxmlformats.org/officeDocument/2006/bibliography"/>
   </ds:schemaRefs>

</xml_diff>